<commit_message>
post nov meeting updates
</commit_message>
<xml_diff>
--- a/bod/meetings/2023.11.17/form1023_financials_draft2.docx
+++ b/bod/meetings/2023.11.17/form1023_financials_draft2.docx
@@ -20665,6 +20665,9 @@
         <w:ind w:left="1080"/>
       </w:pPr>
       <w:r>
+        <w:rPr>
+          <w:noProof/>
+        </w:rPr>
         <w:drawing>
           <wp:inline distT="0" distB="0" distL="0" distR="0" wp14:anchorId="7E72073E" wp14:editId="3478AC91">
             <wp:extent cx="4198498" cy="1172308"/>
@@ -20785,6 +20788,9 @@
         <w:ind w:left="720"/>
       </w:pPr>
       <w:r>
+        <w:rPr>
+          <w:noProof/>
+        </w:rPr>
         <w:drawing>
           <wp:inline distT="0" distB="0" distL="0" distR="0" wp14:anchorId="5F537900" wp14:editId="1CBFE6EB">
             <wp:extent cx="6408016" cy="1096108"/>
@@ -20957,6 +20963,9 @@
         <w:ind w:left="360"/>
       </w:pPr>
       <w:r>
+        <w:rPr>
+          <w:noProof/>
+        </w:rPr>
         <w:drawing>
           <wp:anchor distT="0" distB="0" distL="114300" distR="114300" simplePos="0" relativeHeight="487588864" behindDoc="0" locked="0" layoutInCell="1" allowOverlap="1" wp14:anchorId="2F3B482C" wp14:editId="1858747E">
             <wp:simplePos x="0" y="0"/>
@@ -21015,6 +21024,9 @@
         <w:jc w:val="center"/>
       </w:pPr>
       <w:r>
+        <w:rPr>
+          <w:noProof/>
+        </w:rPr>
         <w:drawing>
           <wp:inline distT="0" distB="0" distL="0" distR="0" wp14:anchorId="262CF3F6" wp14:editId="597ADD9D">
             <wp:extent cx="5188616" cy="1008184"/>

</xml_diff>